<commit_message>
updates of our work
</commit_message>
<xml_diff>
--- a/Documentation/working_progress.docx
+++ b/Documentation/working_progress.docx
@@ -98,11 +98,21 @@
         </w:numPr>
       </w:pPr>
       <w:r>
-        <w:t xml:space="preserve"> Collected 200 kodomful</w:t>
-      </w:r>
-      <w:r>
-        <w:t xml:space="preserve"> and krishnochura</w:t>
-      </w:r>
+        <w:t xml:space="preserve"> Collected 200 </w:t>
+      </w:r>
+      <w:proofErr w:type="spellStart"/>
+      <w:r>
+        <w:t>kodomful</w:t>
+      </w:r>
+      <w:proofErr w:type="spellEnd"/>
+      <w:r>
+        <w:t xml:space="preserve"> and </w:t>
+      </w:r>
+      <w:proofErr w:type="spellStart"/>
+      <w:r>
+        <w:t>krishnochura</w:t>
+      </w:r>
+      <w:proofErr w:type="spellEnd"/>
       <w:r>
         <w:t xml:space="preserve"> pictures from different sources.</w:t>
       </w:r>
@@ -142,11 +152,24 @@
       <w:r>
         <w:t>We made a new class name “</w:t>
       </w:r>
-      <w:r>
-        <w:t>burflower”</w:t>
-      </w:r>
-      <w:r>
-        <w:t xml:space="preserve"> and put collected kodomful images</w:t>
+      <w:proofErr w:type="spellStart"/>
+      <w:r>
+        <w:t>burflower</w:t>
+      </w:r>
+      <w:proofErr w:type="spellEnd"/>
+      <w:r>
+        <w:t>”</w:t>
+      </w:r>
+      <w:r>
+        <w:t xml:space="preserve"> and put collected </w:t>
+      </w:r>
+      <w:proofErr w:type="spellStart"/>
+      <w:r>
+        <w:t>kodomful</w:t>
+      </w:r>
+      <w:proofErr w:type="spellEnd"/>
+      <w:r>
+        <w:t xml:space="preserve"> images</w:t>
       </w:r>
       <w:r>
         <w:t xml:space="preserve"> </w:t>
@@ -158,10 +181,20 @@
         <w:t>s</w:t>
       </w:r>
       <w:r>
-        <w:t xml:space="preserve"> (named 103  “</w:t>
-      </w:r>
-      <w:r>
-        <w:t>burflower-tree</w:t>
+        <w:t xml:space="preserve"> (named </w:t>
+      </w:r>
+      <w:proofErr w:type="gramStart"/>
+      <w:r>
+        <w:t>103  “</w:t>
+      </w:r>
+      <w:proofErr w:type="spellStart"/>
+      <w:proofErr w:type="gramEnd"/>
+      <w:r>
+        <w:t>burflower</w:t>
+      </w:r>
+      <w:proofErr w:type="spellEnd"/>
+      <w:r>
+        <w:t>-tree</w:t>
       </w:r>
       <w:r>
         <w:t>”</w:t>
@@ -184,8 +217,13 @@
         <w:t>nd</w:t>
       </w:r>
       <w:r>
-        <w:t xml:space="preserve"> July,2020</w:t>
-      </w:r>
+        <w:t xml:space="preserve"> July</w:t>
+      </w:r>
+      <w:proofErr w:type="gramStart"/>
+      <w:r>
+        <w:t>,2020</w:t>
+      </w:r>
+      <w:proofErr w:type="gramEnd"/>
     </w:p>
     <w:p>
       <w:r>
@@ -241,7 +279,79 @@
           <w:color w:val="000000" w:themeColor="text1"/>
           <w:u w:val="none"/>
         </w:rPr>
-        <w:t xml:space="preserve">         Around 1000 pictures of different Bangladeshi flowers have been collected. There are pictures of Hasnahena, Malotilota, yellow champa, Aparajita.</w:t>
+        <w:t xml:space="preserve">         Around 1000 pictures of different Bangladeshi flowers have been collected. There are pictures of </w:t>
+      </w:r>
+      <w:proofErr w:type="spellStart"/>
+      <w:r>
+        <w:rPr>
+          <w:rStyle w:val="Hyperlink"/>
+          <w:color w:val="000000" w:themeColor="text1"/>
+          <w:u w:val="none"/>
+        </w:rPr>
+        <w:t>Hasnahena</w:t>
+      </w:r>
+      <w:proofErr w:type="spellEnd"/>
+      <w:r>
+        <w:rPr>
+          <w:rStyle w:val="Hyperlink"/>
+          <w:color w:val="000000" w:themeColor="text1"/>
+          <w:u w:val="none"/>
+        </w:rPr>
+        <w:t xml:space="preserve">, </w:t>
+      </w:r>
+      <w:proofErr w:type="spellStart"/>
+      <w:r>
+        <w:rPr>
+          <w:rStyle w:val="Hyperlink"/>
+          <w:color w:val="000000" w:themeColor="text1"/>
+          <w:u w:val="none"/>
+        </w:rPr>
+        <w:t>Malotilota</w:t>
+      </w:r>
+      <w:proofErr w:type="spellEnd"/>
+      <w:r>
+        <w:rPr>
+          <w:rStyle w:val="Hyperlink"/>
+          <w:color w:val="000000" w:themeColor="text1"/>
+          <w:u w:val="none"/>
+        </w:rPr>
+        <w:t xml:space="preserve">, yellow </w:t>
+      </w:r>
+      <w:proofErr w:type="spellStart"/>
+      <w:r>
+        <w:rPr>
+          <w:rStyle w:val="Hyperlink"/>
+          <w:color w:val="000000" w:themeColor="text1"/>
+          <w:u w:val="none"/>
+        </w:rPr>
+        <w:t>champa</w:t>
+      </w:r>
+      <w:proofErr w:type="spellEnd"/>
+      <w:r>
+        <w:rPr>
+          <w:rStyle w:val="Hyperlink"/>
+          <w:color w:val="000000" w:themeColor="text1"/>
+          <w:u w:val="none"/>
+        </w:rPr>
+        <w:t xml:space="preserve">, </w:t>
+      </w:r>
+      <w:proofErr w:type="spellStart"/>
+      <w:r>
+        <w:rPr>
+          <w:rStyle w:val="Hyperlink"/>
+          <w:color w:val="000000" w:themeColor="text1"/>
+          <w:u w:val="none"/>
+        </w:rPr>
+        <w:t>Aparajita</w:t>
+      </w:r>
+      <w:proofErr w:type="spellEnd"/>
+      <w:r>
+        <w:rPr>
+          <w:rStyle w:val="Hyperlink"/>
+          <w:color w:val="000000" w:themeColor="text1"/>
+          <w:u w:val="none"/>
+        </w:rPr>
+        <w:t>.</w:t>
       </w:r>
     </w:p>
     <w:p>
@@ -306,7 +416,43 @@
           <w:color w:val="000000" w:themeColor="text1"/>
           <w:u w:val="none"/>
         </w:rPr>
-        <w:t xml:space="preserve">We made new 5 classes named “Hasnahena”,”Aparajita” etc. </w:t>
+        <w:t>We made new 5 classes named “</w:t>
+      </w:r>
+      <w:proofErr w:type="spellStart"/>
+      <w:r>
+        <w:rPr>
+          <w:rStyle w:val="Hyperlink"/>
+          <w:color w:val="000000" w:themeColor="text1"/>
+          <w:u w:val="none"/>
+        </w:rPr>
+        <w:t>Hasnahena</w:t>
+      </w:r>
+      <w:proofErr w:type="spellEnd"/>
+      <w:r>
+        <w:rPr>
+          <w:rStyle w:val="Hyperlink"/>
+          <w:color w:val="000000" w:themeColor="text1"/>
+          <w:u w:val="none"/>
+        </w:rPr>
+        <w:t>”,”</w:t>
+      </w:r>
+      <w:proofErr w:type="spellStart"/>
+      <w:r>
+        <w:rPr>
+          <w:rStyle w:val="Hyperlink"/>
+          <w:color w:val="000000" w:themeColor="text1"/>
+          <w:u w:val="none"/>
+        </w:rPr>
+        <w:t>Aparajita</w:t>
+      </w:r>
+      <w:proofErr w:type="spellEnd"/>
+      <w:r>
+        <w:rPr>
+          <w:rStyle w:val="Hyperlink"/>
+          <w:color w:val="000000" w:themeColor="text1"/>
+          <w:u w:val="none"/>
+        </w:rPr>
+        <w:t xml:space="preserve">” etc. </w:t>
       </w:r>
     </w:p>
     <w:p>
@@ -416,15 +562,69 @@
           <w:color w:val="000000" w:themeColor="text1"/>
           <w:u w:val="none"/>
         </w:rPr>
-        <w:t>Work in progress by Saheeb Tare</w:t>
-      </w:r>
-      <w:r>
-        <w:rPr>
-          <w:rStyle w:val="Hyperlink"/>
-          <w:color w:val="000000" w:themeColor="text1"/>
-          <w:u w:val="none"/>
-        </w:rPr>
-        <w:t>que and Naziba Nasir for fron</w:t>
+        <w:t xml:space="preserve">Work in progress by </w:t>
+      </w:r>
+      <w:proofErr w:type="spellStart"/>
+      <w:r>
+        <w:rPr>
+          <w:rStyle w:val="Hyperlink"/>
+          <w:color w:val="000000" w:themeColor="text1"/>
+          <w:u w:val="none"/>
+        </w:rPr>
+        <w:t>Saheeb</w:t>
+      </w:r>
+      <w:proofErr w:type="spellEnd"/>
+      <w:r>
+        <w:rPr>
+          <w:rStyle w:val="Hyperlink"/>
+          <w:color w:val="000000" w:themeColor="text1"/>
+          <w:u w:val="none"/>
+        </w:rPr>
+        <w:t xml:space="preserve"> </w:t>
+      </w:r>
+      <w:proofErr w:type="spellStart"/>
+      <w:r>
+        <w:rPr>
+          <w:rStyle w:val="Hyperlink"/>
+          <w:color w:val="000000" w:themeColor="text1"/>
+          <w:u w:val="none"/>
+        </w:rPr>
+        <w:t>Tare</w:t>
+      </w:r>
+      <w:r>
+        <w:rPr>
+          <w:rStyle w:val="Hyperlink"/>
+          <w:color w:val="000000" w:themeColor="text1"/>
+          <w:u w:val="none"/>
+        </w:rPr>
+        <w:t>que</w:t>
+      </w:r>
+      <w:proofErr w:type="spellEnd"/>
+      <w:r>
+        <w:rPr>
+          <w:rStyle w:val="Hyperlink"/>
+          <w:color w:val="000000" w:themeColor="text1"/>
+          <w:u w:val="none"/>
+        </w:rPr>
+        <w:t xml:space="preserve"> and </w:t>
+      </w:r>
+      <w:proofErr w:type="spellStart"/>
+      <w:r>
+        <w:rPr>
+          <w:rStyle w:val="Hyperlink"/>
+          <w:color w:val="000000" w:themeColor="text1"/>
+          <w:u w:val="none"/>
+        </w:rPr>
+        <w:t>Naziba</w:t>
+      </w:r>
+      <w:proofErr w:type="spellEnd"/>
+      <w:r>
+        <w:rPr>
+          <w:rStyle w:val="Hyperlink"/>
+          <w:color w:val="000000" w:themeColor="text1"/>
+          <w:u w:val="none"/>
+        </w:rPr>
+        <w:t xml:space="preserve"> Nasir for fron</w:t>
       </w:r>
       <w:r>
         <w:rPr>
@@ -474,7 +674,27 @@
           <w:color w:val="000000" w:themeColor="text1"/>
           <w:u w:val="none"/>
         </w:rPr>
-        <w:t xml:space="preserve"> july, 2020</w:t>
+        <w:t xml:space="preserve"> </w:t>
+      </w:r>
+      <w:proofErr w:type="spellStart"/>
+      <w:proofErr w:type="gramStart"/>
+      <w:r>
+        <w:rPr>
+          <w:rStyle w:val="Hyperlink"/>
+          <w:color w:val="000000" w:themeColor="text1"/>
+          <w:u w:val="none"/>
+        </w:rPr>
+        <w:t>july</w:t>
+      </w:r>
+      <w:proofErr w:type="spellEnd"/>
+      <w:proofErr w:type="gramEnd"/>
+      <w:r>
+        <w:rPr>
+          <w:rStyle w:val="Hyperlink"/>
+          <w:color w:val="000000" w:themeColor="text1"/>
+          <w:u w:val="none"/>
+        </w:rPr>
+        <w:t>, 2020</w:t>
       </w:r>
     </w:p>
     <w:p>
@@ -518,12 +738,42 @@
         </w:rPr>
         <w:t xml:space="preserve">Front-end provided by </w:t>
       </w:r>
-      <w:r>
-        <w:rPr>
-          <w:color w:val="000000" w:themeColor="text1"/>
-        </w:rPr>
-        <w:t>Shaheeb Tarique and Naziba</w:t>
-      </w:r>
+      <w:proofErr w:type="spellStart"/>
+      <w:r>
+        <w:rPr>
+          <w:color w:val="000000" w:themeColor="text1"/>
+        </w:rPr>
+        <w:t>Shaheeb</w:t>
+      </w:r>
+      <w:proofErr w:type="spellEnd"/>
+      <w:r>
+        <w:rPr>
+          <w:color w:val="000000" w:themeColor="text1"/>
+        </w:rPr>
+        <w:t xml:space="preserve"> </w:t>
+      </w:r>
+      <w:proofErr w:type="spellStart"/>
+      <w:r>
+        <w:rPr>
+          <w:color w:val="000000" w:themeColor="text1"/>
+        </w:rPr>
+        <w:t>Tarique</w:t>
+      </w:r>
+      <w:proofErr w:type="spellEnd"/>
+      <w:r>
+        <w:rPr>
+          <w:color w:val="000000" w:themeColor="text1"/>
+        </w:rPr>
+        <w:t xml:space="preserve"> and </w:t>
+      </w:r>
+      <w:proofErr w:type="spellStart"/>
+      <w:r>
+        <w:rPr>
+          <w:color w:val="000000" w:themeColor="text1"/>
+        </w:rPr>
+        <w:t>Naziba</w:t>
+      </w:r>
+      <w:proofErr w:type="spellEnd"/>
       <w:r>
         <w:rPr>
           <w:color w:val="000000" w:themeColor="text1"/>
@@ -534,7 +784,21 @@
         <w:rPr>
           <w:color w:val="000000" w:themeColor="text1"/>
         </w:rPr>
-        <w:t xml:space="preserve"> And Progga added the code in GitHub as learning purpose so that </w:t>
+        <w:t xml:space="preserve"> And </w:t>
+      </w:r>
+      <w:proofErr w:type="spellStart"/>
+      <w:r>
+        <w:rPr>
+          <w:color w:val="000000" w:themeColor="text1"/>
+        </w:rPr>
+        <w:t>Progga</w:t>
+      </w:r>
+      <w:proofErr w:type="spellEnd"/>
+      <w:r>
+        <w:rPr>
+          <w:color w:val="000000" w:themeColor="text1"/>
+        </w:rPr>
+        <w:t xml:space="preserve"> added the code in GitHub as learning purpose so that </w:t>
       </w:r>
       <w:r>
         <w:rPr>
@@ -623,10 +887,177 @@
         <w:rPr>
           <w:color w:val="000000" w:themeColor="text1"/>
         </w:rPr>
-        <w:t>1.Naziba Nasir added the code for responsive UI in the code section in Css folder.</w:t>
-      </w:r>
+        <w:t>1</w:t>
+      </w:r>
+      <w:r>
+        <w:rPr>
+          <w:color w:val="000000" w:themeColor="text1"/>
+        </w:rPr>
+        <w:t xml:space="preserve"> </w:t>
+      </w:r>
+      <w:r>
+        <w:rPr>
+          <w:color w:val="000000" w:themeColor="text1"/>
+        </w:rPr>
+        <w:t>.</w:t>
+      </w:r>
+      <w:proofErr w:type="spellStart"/>
+      <w:r>
+        <w:rPr>
+          <w:color w:val="000000" w:themeColor="text1"/>
+        </w:rPr>
+        <w:t>Naziba</w:t>
+      </w:r>
+      <w:proofErr w:type="spellEnd"/>
+      <w:r>
+        <w:rPr>
+          <w:color w:val="000000" w:themeColor="text1"/>
+        </w:rPr>
+        <w:t xml:space="preserve"> Nasir added the code for responsive UI in the code section in </w:t>
+      </w:r>
+      <w:proofErr w:type="spellStart"/>
+      <w:r>
+        <w:rPr>
+          <w:color w:val="000000" w:themeColor="text1"/>
+        </w:rPr>
+        <w:t>Css</w:t>
+      </w:r>
+      <w:proofErr w:type="spellEnd"/>
+      <w:r>
+        <w:rPr>
+          <w:color w:val="000000" w:themeColor="text1"/>
+        </w:rPr>
+        <w:t xml:space="preserve"> folder.</w:t>
+      </w:r>
+    </w:p>
+    <w:p>
+      <w:pPr>
+        <w:pStyle w:val="ListParagraph"/>
+        <w:ind w:left="660"/>
+        <w:rPr>
+          <w:color w:val="000000" w:themeColor="text1"/>
+        </w:rPr>
+      </w:pPr>
+    </w:p>
+    <w:p>
+      <w:pPr>
+        <w:pStyle w:val="ListParagraph"/>
+        <w:ind w:left="660"/>
+        <w:rPr>
+          <w:color w:val="000000" w:themeColor="text1"/>
+        </w:rPr>
+      </w:pPr>
+      <w:r>
+        <w:rPr>
+          <w:color w:val="000000" w:themeColor="text1"/>
+        </w:rPr>
+        <w:t>2</w:t>
+      </w:r>
+      <w:r>
+        <w:rPr>
+          <w:color w:val="000000" w:themeColor="text1"/>
+          <w:vertAlign w:val="superscript"/>
+        </w:rPr>
+        <w:t>nd</w:t>
+      </w:r>
+      <w:r>
+        <w:rPr>
+          <w:color w:val="000000" w:themeColor="text1"/>
+        </w:rPr>
+        <w:t xml:space="preserve"> August, 2020</w:t>
+      </w:r>
+    </w:p>
+    <w:p>
+      <w:pPr>
+        <w:pStyle w:val="ListParagraph"/>
+        <w:ind w:left="660"/>
+        <w:rPr>
+          <w:color w:val="000000" w:themeColor="text1"/>
+        </w:rPr>
+      </w:pPr>
+    </w:p>
+    <w:p>
+      <w:pPr>
+        <w:pStyle w:val="ListParagraph"/>
+        <w:numPr>
+          <w:ilvl w:val="0"/>
+          <w:numId w:val="5"/>
+        </w:numPr>
+        <w:rPr>
+          <w:color w:val="000000" w:themeColor="text1"/>
+        </w:rPr>
+      </w:pPr>
+      <w:r>
+        <w:rPr>
+          <w:color w:val="000000" w:themeColor="text1"/>
+        </w:rPr>
+        <w:t xml:space="preserve">Code for Get Started page is uploaded by </w:t>
+      </w:r>
+      <w:proofErr w:type="spellStart"/>
+      <w:r>
+        <w:rPr>
+          <w:color w:val="000000" w:themeColor="text1"/>
+        </w:rPr>
+        <w:t>Saheeb</w:t>
+      </w:r>
+      <w:proofErr w:type="spellEnd"/>
+      <w:r>
+        <w:rPr>
+          <w:color w:val="000000" w:themeColor="text1"/>
+        </w:rPr>
+        <w:t xml:space="preserve"> </w:t>
+      </w:r>
+      <w:proofErr w:type="spellStart"/>
+      <w:r>
+        <w:rPr>
+          <w:color w:val="000000" w:themeColor="text1"/>
+        </w:rPr>
+        <w:t>Tareque</w:t>
+      </w:r>
+      <w:proofErr w:type="spellEnd"/>
+      <w:r>
+        <w:rPr>
+          <w:color w:val="000000" w:themeColor="text1"/>
+        </w:rPr>
+        <w:t>.</w:t>
+      </w:r>
+    </w:p>
+    <w:p>
+      <w:pPr>
+        <w:pStyle w:val="ListParagraph"/>
+        <w:numPr>
+          <w:ilvl w:val="0"/>
+          <w:numId w:val="5"/>
+        </w:numPr>
+        <w:rPr>
+          <w:color w:val="000000" w:themeColor="text1"/>
+        </w:rPr>
+      </w:pPr>
+      <w:r>
+        <w:rPr>
+          <w:color w:val="000000" w:themeColor="text1"/>
+        </w:rPr>
+        <w:t>Literature readings are carried on and learning other things for building Model.</w:t>
+      </w:r>
+    </w:p>
+    <w:p>
+      <w:pPr>
+        <w:ind w:left="660"/>
+        <w:rPr>
+          <w:color w:val="000000" w:themeColor="text1"/>
+        </w:rPr>
+      </w:pPr>
       <w:bookmarkStart w:id="0" w:name="_GoBack"/>
       <w:bookmarkEnd w:id="0"/>
+    </w:p>
+    <w:p>
+      <w:pPr>
+        <w:pStyle w:val="ListParagraph"/>
+        <w:ind w:left="660"/>
+        <w:rPr>
+          <w:color w:val="000000" w:themeColor="text1"/>
+        </w:rPr>
+      </w:pPr>
     </w:p>
     <w:p>
       <w:pPr>
@@ -904,6 +1335,95 @@
     </w:lvl>
   </w:abstractNum>
   <w:abstractNum w:abstractNumId="2" w15:restartNumberingAfterBreak="0">
+    <w:nsid w:val="4F955D92"/>
+    <w:multiLevelType w:val="hybridMultilevel"/>
+    <w:tmpl w:val="9B9C41BA"/>
+    <w:lvl w:ilvl="0" w:tplc="FA1CC03E">
+      <w:start w:val="1"/>
+      <w:numFmt w:val="decimal"/>
+      <w:lvlText w:val="%1."/>
+      <w:lvlJc w:val="left"/>
+      <w:pPr>
+        <w:ind w:left="1020" w:hanging="360"/>
+      </w:pPr>
+      <w:rPr>
+        <w:rFonts w:hint="default"/>
+      </w:rPr>
+    </w:lvl>
+    <w:lvl w:ilvl="1" w:tplc="04090019" w:tentative="1">
+      <w:start w:val="1"/>
+      <w:numFmt w:val="lowerLetter"/>
+      <w:lvlText w:val="%2."/>
+      <w:lvlJc w:val="left"/>
+      <w:pPr>
+        <w:ind w:left="1740" w:hanging="360"/>
+      </w:pPr>
+    </w:lvl>
+    <w:lvl w:ilvl="2" w:tplc="0409001B" w:tentative="1">
+      <w:start w:val="1"/>
+      <w:numFmt w:val="lowerRoman"/>
+      <w:lvlText w:val="%3."/>
+      <w:lvlJc w:val="right"/>
+      <w:pPr>
+        <w:ind w:left="2460" w:hanging="180"/>
+      </w:pPr>
+    </w:lvl>
+    <w:lvl w:ilvl="3" w:tplc="0409000F" w:tentative="1">
+      <w:start w:val="1"/>
+      <w:numFmt w:val="decimal"/>
+      <w:lvlText w:val="%4."/>
+      <w:lvlJc w:val="left"/>
+      <w:pPr>
+        <w:ind w:left="3180" w:hanging="360"/>
+      </w:pPr>
+    </w:lvl>
+    <w:lvl w:ilvl="4" w:tplc="04090019" w:tentative="1">
+      <w:start w:val="1"/>
+      <w:numFmt w:val="lowerLetter"/>
+      <w:lvlText w:val="%5."/>
+      <w:lvlJc w:val="left"/>
+      <w:pPr>
+        <w:ind w:left="3900" w:hanging="360"/>
+      </w:pPr>
+    </w:lvl>
+    <w:lvl w:ilvl="5" w:tplc="0409001B" w:tentative="1">
+      <w:start w:val="1"/>
+      <w:numFmt w:val="lowerRoman"/>
+      <w:lvlText w:val="%6."/>
+      <w:lvlJc w:val="right"/>
+      <w:pPr>
+        <w:ind w:left="4620" w:hanging="180"/>
+      </w:pPr>
+    </w:lvl>
+    <w:lvl w:ilvl="6" w:tplc="0409000F" w:tentative="1">
+      <w:start w:val="1"/>
+      <w:numFmt w:val="decimal"/>
+      <w:lvlText w:val="%7."/>
+      <w:lvlJc w:val="left"/>
+      <w:pPr>
+        <w:ind w:left="5340" w:hanging="360"/>
+      </w:pPr>
+    </w:lvl>
+    <w:lvl w:ilvl="7" w:tplc="04090019" w:tentative="1">
+      <w:start w:val="1"/>
+      <w:numFmt w:val="lowerLetter"/>
+      <w:lvlText w:val="%8."/>
+      <w:lvlJc w:val="left"/>
+      <w:pPr>
+        <w:ind w:left="6060" w:hanging="360"/>
+      </w:pPr>
+    </w:lvl>
+    <w:lvl w:ilvl="8" w:tplc="0409001B" w:tentative="1">
+      <w:start w:val="1"/>
+      <w:numFmt w:val="lowerRoman"/>
+      <w:lvlText w:val="%9."/>
+      <w:lvlJc w:val="right"/>
+      <w:pPr>
+        <w:ind w:left="6780" w:hanging="180"/>
+      </w:pPr>
+    </w:lvl>
+  </w:abstractNum>
+  <w:abstractNum w:abstractNumId="3" w15:restartNumberingAfterBreak="0">
     <w:nsid w:val="70D01B65"/>
     <w:multiLevelType w:val="hybridMultilevel"/>
     <w:tmpl w:val="223EF15C"/>
@@ -992,7 +1512,7 @@
       </w:pPr>
     </w:lvl>
   </w:abstractNum>
-  <w:abstractNum w:abstractNumId="3" w15:restartNumberingAfterBreak="0">
+  <w:abstractNum w:abstractNumId="4" w15:restartNumberingAfterBreak="0">
     <w:nsid w:val="76C35F34"/>
     <w:multiLevelType w:val="hybridMultilevel"/>
     <w:tmpl w:val="B238C1AA"/>
@@ -1085,13 +1605,16 @@
     <w:abstractNumId w:val="0"/>
   </w:num>
   <w:num w:numId="2">
-    <w:abstractNumId w:val="2"/>
+    <w:abstractNumId w:val="3"/>
   </w:num>
   <w:num w:numId="3">
     <w:abstractNumId w:val="1"/>
   </w:num>
   <w:num w:numId="4">
-    <w:abstractNumId w:val="3"/>
+    <w:abstractNumId w:val="4"/>
+  </w:num>
+  <w:num w:numId="5">
+    <w:abstractNumId w:val="2"/>
   </w:num>
 </w:numbering>
 </file>

</xml_diff>

<commit_message>
updats of our work
</commit_message>
<xml_diff>
--- a/Documentation/working_progress.docx
+++ b/Documentation/working_progress.docx
@@ -1140,6 +1140,72 @@
           <w:color w:val="000000" w:themeColor="text1"/>
         </w:rPr>
         <w:t>Responsive UI of about us page is done by AS Shames but he couldn’t push it in git because of his net issues.</w:t>
+      </w:r>
+    </w:p>
+    <w:p>
+      <w:pPr>
+        <w:pStyle w:val="ListParagraph"/>
+        <w:ind w:left="960"/>
+        <w:rPr>
+          <w:color w:val="000000" w:themeColor="text1"/>
+        </w:rPr>
+      </w:pPr>
+    </w:p>
+    <w:p>
+      <w:pPr>
+        <w:rPr>
+          <w:color w:val="000000" w:themeColor="text1"/>
+        </w:rPr>
+      </w:pPr>
+      <w:r>
+        <w:rPr>
+          <w:color w:val="000000" w:themeColor="text1"/>
+        </w:rPr>
+        <w:t xml:space="preserve">          </w:t>
+      </w:r>
+      <w:r>
+        <w:rPr>
+          <w:color w:val="000000" w:themeColor="text1"/>
+        </w:rPr>
+        <w:t>15</w:t>
+      </w:r>
+      <w:r>
+        <w:rPr>
+          <w:color w:val="000000" w:themeColor="text1"/>
+          <w:vertAlign w:val="superscript"/>
+        </w:rPr>
+        <w:t>th</w:t>
+      </w:r>
+      <w:r>
+        <w:rPr>
+          <w:color w:val="000000" w:themeColor="text1"/>
+        </w:rPr>
+        <w:t xml:space="preserve"> August,</w:t>
+      </w:r>
+      <w:r>
+        <w:rPr>
+          <w:color w:val="000000" w:themeColor="text1"/>
+        </w:rPr>
+        <w:t xml:space="preserve"> </w:t>
+      </w:r>
+      <w:r>
+        <w:rPr>
+          <w:color w:val="000000" w:themeColor="text1"/>
+        </w:rPr>
+        <w:t>2020</w:t>
+      </w:r>
+    </w:p>
+    <w:p>
+      <w:pPr>
+        <w:rPr>
+          <w:color w:val="000000" w:themeColor="text1"/>
+        </w:rPr>
+      </w:pPr>
+      <w:r>
+        <w:rPr>
+          <w:color w:val="000000" w:themeColor="text1"/>
+        </w:rPr>
+        <w:t xml:space="preserve">            1.While instaliing pytorch, faced problems and therefore working  to fix the bugs.</w:t>
       </w:r>
       <w:bookmarkStart w:id="0" w:name="_GoBack"/>
       <w:bookmarkEnd w:id="0"/>

</xml_diff>

<commit_message>
training and validation work progress
</commit_message>
<xml_diff>
--- a/Documentation/working_progress.docx
+++ b/Documentation/working_progress.docx
@@ -98,11 +98,21 @@
         </w:numPr>
       </w:pPr>
       <w:r>
-        <w:t xml:space="preserve"> Collected 200 kodomful</w:t>
-      </w:r>
-      <w:r>
-        <w:t xml:space="preserve"> and krishnochura</w:t>
-      </w:r>
+        <w:t xml:space="preserve"> Collected 200 </w:t>
+      </w:r>
+      <w:proofErr w:type="spellStart"/>
+      <w:r>
+        <w:t>kodomful</w:t>
+      </w:r>
+      <w:proofErr w:type="spellEnd"/>
+      <w:r>
+        <w:t xml:space="preserve"> and </w:t>
+      </w:r>
+      <w:proofErr w:type="spellStart"/>
+      <w:r>
+        <w:t>krishnochura</w:t>
+      </w:r>
+      <w:proofErr w:type="spellEnd"/>
       <w:r>
         <w:t xml:space="preserve"> pictures from different sources.</w:t>
       </w:r>
@@ -142,11 +152,24 @@
       <w:r>
         <w:t>We made a new class name “</w:t>
       </w:r>
-      <w:r>
-        <w:t>burflower”</w:t>
-      </w:r>
-      <w:r>
-        <w:t xml:space="preserve"> and put collected kodomful images</w:t>
+      <w:proofErr w:type="spellStart"/>
+      <w:r>
+        <w:t>burflower</w:t>
+      </w:r>
+      <w:proofErr w:type="spellEnd"/>
+      <w:r>
+        <w:t>”</w:t>
+      </w:r>
+      <w:r>
+        <w:t xml:space="preserve"> and put collected </w:t>
+      </w:r>
+      <w:proofErr w:type="spellStart"/>
+      <w:r>
+        <w:t>kodomful</w:t>
+      </w:r>
+      <w:proofErr w:type="spellEnd"/>
+      <w:r>
+        <w:t xml:space="preserve"> images</w:t>
       </w:r>
       <w:r>
         <w:t xml:space="preserve"> </w:t>
@@ -158,10 +181,20 @@
         <w:t>s</w:t>
       </w:r>
       <w:r>
-        <w:t xml:space="preserve"> (named 103  “</w:t>
-      </w:r>
-      <w:r>
-        <w:t>burflower-tree</w:t>
+        <w:t xml:space="preserve"> (named </w:t>
+      </w:r>
+      <w:proofErr w:type="gramStart"/>
+      <w:r>
+        <w:t>103  “</w:t>
+      </w:r>
+      <w:proofErr w:type="spellStart"/>
+      <w:proofErr w:type="gramEnd"/>
+      <w:r>
+        <w:t>burflower</w:t>
+      </w:r>
+      <w:proofErr w:type="spellEnd"/>
+      <w:r>
+        <w:t>-tree</w:t>
       </w:r>
       <w:r>
         <w:t>”</w:t>
@@ -184,8 +217,13 @@
         <w:t>nd</w:t>
       </w:r>
       <w:r>
-        <w:t xml:space="preserve"> July,2020</w:t>
-      </w:r>
+        <w:t xml:space="preserve"> July</w:t>
+      </w:r>
+      <w:proofErr w:type="gramStart"/>
+      <w:r>
+        <w:t>,2020</w:t>
+      </w:r>
+      <w:proofErr w:type="gramEnd"/>
     </w:p>
     <w:p>
       <w:r>
@@ -241,7 +279,79 @@
           <w:color w:val="000000" w:themeColor="text1"/>
           <w:u w:val="none"/>
         </w:rPr>
-        <w:t xml:space="preserve">         Around 1000 pictures of different Bangladeshi flowers have been collected. There are pictures of Hasnahena, Malotilota, yellow champa, Aparajita.</w:t>
+        <w:t xml:space="preserve">         Around 1000 pictures of different Bangladeshi flowers have been collected. There are pictures of </w:t>
+      </w:r>
+      <w:proofErr w:type="spellStart"/>
+      <w:r>
+        <w:rPr>
+          <w:rStyle w:val="Hyperlink"/>
+          <w:color w:val="000000" w:themeColor="text1"/>
+          <w:u w:val="none"/>
+        </w:rPr>
+        <w:t>Hasnahena</w:t>
+      </w:r>
+      <w:proofErr w:type="spellEnd"/>
+      <w:r>
+        <w:rPr>
+          <w:rStyle w:val="Hyperlink"/>
+          <w:color w:val="000000" w:themeColor="text1"/>
+          <w:u w:val="none"/>
+        </w:rPr>
+        <w:t xml:space="preserve">, </w:t>
+      </w:r>
+      <w:proofErr w:type="spellStart"/>
+      <w:r>
+        <w:rPr>
+          <w:rStyle w:val="Hyperlink"/>
+          <w:color w:val="000000" w:themeColor="text1"/>
+          <w:u w:val="none"/>
+        </w:rPr>
+        <w:t>Malotilota</w:t>
+      </w:r>
+      <w:proofErr w:type="spellEnd"/>
+      <w:r>
+        <w:rPr>
+          <w:rStyle w:val="Hyperlink"/>
+          <w:color w:val="000000" w:themeColor="text1"/>
+          <w:u w:val="none"/>
+        </w:rPr>
+        <w:t xml:space="preserve">, yellow </w:t>
+      </w:r>
+      <w:proofErr w:type="spellStart"/>
+      <w:r>
+        <w:rPr>
+          <w:rStyle w:val="Hyperlink"/>
+          <w:color w:val="000000" w:themeColor="text1"/>
+          <w:u w:val="none"/>
+        </w:rPr>
+        <w:t>champa</w:t>
+      </w:r>
+      <w:proofErr w:type="spellEnd"/>
+      <w:r>
+        <w:rPr>
+          <w:rStyle w:val="Hyperlink"/>
+          <w:color w:val="000000" w:themeColor="text1"/>
+          <w:u w:val="none"/>
+        </w:rPr>
+        <w:t xml:space="preserve">, </w:t>
+      </w:r>
+      <w:proofErr w:type="spellStart"/>
+      <w:r>
+        <w:rPr>
+          <w:rStyle w:val="Hyperlink"/>
+          <w:color w:val="000000" w:themeColor="text1"/>
+          <w:u w:val="none"/>
+        </w:rPr>
+        <w:t>Aparajita</w:t>
+      </w:r>
+      <w:proofErr w:type="spellEnd"/>
+      <w:r>
+        <w:rPr>
+          <w:rStyle w:val="Hyperlink"/>
+          <w:color w:val="000000" w:themeColor="text1"/>
+          <w:u w:val="none"/>
+        </w:rPr>
+        <w:t>.</w:t>
       </w:r>
     </w:p>
     <w:p>
@@ -306,7 +416,43 @@
           <w:color w:val="000000" w:themeColor="text1"/>
           <w:u w:val="none"/>
         </w:rPr>
-        <w:t xml:space="preserve">We made new 5 classes named “Hasnahena”,”Aparajita” etc. </w:t>
+        <w:t>We made new 5 classes named “</w:t>
+      </w:r>
+      <w:proofErr w:type="spellStart"/>
+      <w:r>
+        <w:rPr>
+          <w:rStyle w:val="Hyperlink"/>
+          <w:color w:val="000000" w:themeColor="text1"/>
+          <w:u w:val="none"/>
+        </w:rPr>
+        <w:t>Hasnahena</w:t>
+      </w:r>
+      <w:proofErr w:type="spellEnd"/>
+      <w:r>
+        <w:rPr>
+          <w:rStyle w:val="Hyperlink"/>
+          <w:color w:val="000000" w:themeColor="text1"/>
+          <w:u w:val="none"/>
+        </w:rPr>
+        <w:t>”,”</w:t>
+      </w:r>
+      <w:proofErr w:type="spellStart"/>
+      <w:r>
+        <w:rPr>
+          <w:rStyle w:val="Hyperlink"/>
+          <w:color w:val="000000" w:themeColor="text1"/>
+          <w:u w:val="none"/>
+        </w:rPr>
+        <w:t>Aparajita</w:t>
+      </w:r>
+      <w:proofErr w:type="spellEnd"/>
+      <w:r>
+        <w:rPr>
+          <w:rStyle w:val="Hyperlink"/>
+          <w:color w:val="000000" w:themeColor="text1"/>
+          <w:u w:val="none"/>
+        </w:rPr>
+        <w:t xml:space="preserve">” etc. </w:t>
       </w:r>
     </w:p>
     <w:p>
@@ -416,15 +562,69 @@
           <w:color w:val="000000" w:themeColor="text1"/>
           <w:u w:val="none"/>
         </w:rPr>
-        <w:t>Work in progress by Saheeb Tare</w:t>
-      </w:r>
-      <w:r>
-        <w:rPr>
-          <w:rStyle w:val="Hyperlink"/>
-          <w:color w:val="000000" w:themeColor="text1"/>
-          <w:u w:val="none"/>
-        </w:rPr>
-        <w:t>que and Naziba Nasir for fron</w:t>
+        <w:t xml:space="preserve">Work in progress by </w:t>
+      </w:r>
+      <w:proofErr w:type="spellStart"/>
+      <w:r>
+        <w:rPr>
+          <w:rStyle w:val="Hyperlink"/>
+          <w:color w:val="000000" w:themeColor="text1"/>
+          <w:u w:val="none"/>
+        </w:rPr>
+        <w:t>Saheeb</w:t>
+      </w:r>
+      <w:proofErr w:type="spellEnd"/>
+      <w:r>
+        <w:rPr>
+          <w:rStyle w:val="Hyperlink"/>
+          <w:color w:val="000000" w:themeColor="text1"/>
+          <w:u w:val="none"/>
+        </w:rPr>
+        <w:t xml:space="preserve"> </w:t>
+      </w:r>
+      <w:proofErr w:type="spellStart"/>
+      <w:r>
+        <w:rPr>
+          <w:rStyle w:val="Hyperlink"/>
+          <w:color w:val="000000" w:themeColor="text1"/>
+          <w:u w:val="none"/>
+        </w:rPr>
+        <w:t>Tare</w:t>
+      </w:r>
+      <w:r>
+        <w:rPr>
+          <w:rStyle w:val="Hyperlink"/>
+          <w:color w:val="000000" w:themeColor="text1"/>
+          <w:u w:val="none"/>
+        </w:rPr>
+        <w:t>que</w:t>
+      </w:r>
+      <w:proofErr w:type="spellEnd"/>
+      <w:r>
+        <w:rPr>
+          <w:rStyle w:val="Hyperlink"/>
+          <w:color w:val="000000" w:themeColor="text1"/>
+          <w:u w:val="none"/>
+        </w:rPr>
+        <w:t xml:space="preserve"> and </w:t>
+      </w:r>
+      <w:proofErr w:type="spellStart"/>
+      <w:r>
+        <w:rPr>
+          <w:rStyle w:val="Hyperlink"/>
+          <w:color w:val="000000" w:themeColor="text1"/>
+          <w:u w:val="none"/>
+        </w:rPr>
+        <w:t>Naziba</w:t>
+      </w:r>
+      <w:proofErr w:type="spellEnd"/>
+      <w:r>
+        <w:rPr>
+          <w:rStyle w:val="Hyperlink"/>
+          <w:color w:val="000000" w:themeColor="text1"/>
+          <w:u w:val="none"/>
+        </w:rPr>
+        <w:t xml:space="preserve"> Nasir for fron</w:t>
       </w:r>
       <w:r>
         <w:rPr>
@@ -474,7 +674,27 @@
           <w:color w:val="000000" w:themeColor="text1"/>
           <w:u w:val="none"/>
         </w:rPr>
-        <w:t xml:space="preserve"> july, 2020</w:t>
+        <w:t xml:space="preserve"> </w:t>
+      </w:r>
+      <w:proofErr w:type="spellStart"/>
+      <w:proofErr w:type="gramStart"/>
+      <w:r>
+        <w:rPr>
+          <w:rStyle w:val="Hyperlink"/>
+          <w:color w:val="000000" w:themeColor="text1"/>
+          <w:u w:val="none"/>
+        </w:rPr>
+        <w:t>july</w:t>
+      </w:r>
+      <w:proofErr w:type="spellEnd"/>
+      <w:proofErr w:type="gramEnd"/>
+      <w:r>
+        <w:rPr>
+          <w:rStyle w:val="Hyperlink"/>
+          <w:color w:val="000000" w:themeColor="text1"/>
+          <w:u w:val="none"/>
+        </w:rPr>
+        <w:t>, 2020</w:t>
       </w:r>
     </w:p>
     <w:p>
@@ -518,12 +738,42 @@
         </w:rPr>
         <w:t xml:space="preserve">Front-end provided by </w:t>
       </w:r>
-      <w:r>
-        <w:rPr>
-          <w:color w:val="000000" w:themeColor="text1"/>
-        </w:rPr>
-        <w:t>Shaheeb Tarique and Naziba</w:t>
-      </w:r>
+      <w:proofErr w:type="spellStart"/>
+      <w:r>
+        <w:rPr>
+          <w:color w:val="000000" w:themeColor="text1"/>
+        </w:rPr>
+        <w:t>Shaheeb</w:t>
+      </w:r>
+      <w:proofErr w:type="spellEnd"/>
+      <w:r>
+        <w:rPr>
+          <w:color w:val="000000" w:themeColor="text1"/>
+        </w:rPr>
+        <w:t xml:space="preserve"> </w:t>
+      </w:r>
+      <w:proofErr w:type="spellStart"/>
+      <w:r>
+        <w:rPr>
+          <w:color w:val="000000" w:themeColor="text1"/>
+        </w:rPr>
+        <w:t>Tarique</w:t>
+      </w:r>
+      <w:proofErr w:type="spellEnd"/>
+      <w:r>
+        <w:rPr>
+          <w:color w:val="000000" w:themeColor="text1"/>
+        </w:rPr>
+        <w:t xml:space="preserve"> and </w:t>
+      </w:r>
+      <w:proofErr w:type="spellStart"/>
+      <w:r>
+        <w:rPr>
+          <w:color w:val="000000" w:themeColor="text1"/>
+        </w:rPr>
+        <w:t>Naziba</w:t>
+      </w:r>
+      <w:proofErr w:type="spellEnd"/>
       <w:r>
         <w:rPr>
           <w:color w:val="000000" w:themeColor="text1"/>
@@ -534,7 +784,21 @@
         <w:rPr>
           <w:color w:val="000000" w:themeColor="text1"/>
         </w:rPr>
-        <w:t xml:space="preserve"> And Progga added the code in GitHub as learning purpose so that </w:t>
+        <w:t xml:space="preserve"> And </w:t>
+      </w:r>
+      <w:proofErr w:type="spellStart"/>
+      <w:r>
+        <w:rPr>
+          <w:color w:val="000000" w:themeColor="text1"/>
+        </w:rPr>
+        <w:t>Progga</w:t>
+      </w:r>
+      <w:proofErr w:type="spellEnd"/>
+      <w:r>
+        <w:rPr>
+          <w:color w:val="000000" w:themeColor="text1"/>
+        </w:rPr>
+        <w:t xml:space="preserve"> added the code in GitHub as learning purpose so that </w:t>
       </w:r>
       <w:r>
         <w:rPr>
@@ -635,7 +899,35 @@
         <w:rPr>
           <w:color w:val="000000" w:themeColor="text1"/>
         </w:rPr>
-        <w:t>.Naziba Nasir added the code for responsive UI in the code section in Css folder.</w:t>
+        <w:t>.</w:t>
+      </w:r>
+      <w:proofErr w:type="spellStart"/>
+      <w:r>
+        <w:rPr>
+          <w:color w:val="000000" w:themeColor="text1"/>
+        </w:rPr>
+        <w:t>Naziba</w:t>
+      </w:r>
+      <w:proofErr w:type="spellEnd"/>
+      <w:r>
+        <w:rPr>
+          <w:color w:val="000000" w:themeColor="text1"/>
+        </w:rPr>
+        <w:t xml:space="preserve"> Nasir added the code for responsive UI in the code section in </w:t>
+      </w:r>
+      <w:proofErr w:type="spellStart"/>
+      <w:r>
+        <w:rPr>
+          <w:color w:val="000000" w:themeColor="text1"/>
+        </w:rPr>
+        <w:t>Css</w:t>
+      </w:r>
+      <w:proofErr w:type="spellEnd"/>
+      <w:r>
+        <w:rPr>
+          <w:color w:val="000000" w:themeColor="text1"/>
+        </w:rPr>
+        <w:t xml:space="preserve"> folder.</w:t>
       </w:r>
     </w:p>
     <w:p>
@@ -699,7 +991,35 @@
         <w:rPr>
           <w:color w:val="000000" w:themeColor="text1"/>
         </w:rPr>
-        <w:t>Code for Get Started page is uploaded by Saheeb Tareque.</w:t>
+        <w:t xml:space="preserve">Code for Get Started page is uploaded by </w:t>
+      </w:r>
+      <w:proofErr w:type="spellStart"/>
+      <w:r>
+        <w:rPr>
+          <w:color w:val="000000" w:themeColor="text1"/>
+        </w:rPr>
+        <w:t>Saheeb</w:t>
+      </w:r>
+      <w:proofErr w:type="spellEnd"/>
+      <w:r>
+        <w:rPr>
+          <w:color w:val="000000" w:themeColor="text1"/>
+        </w:rPr>
+        <w:t xml:space="preserve"> </w:t>
+      </w:r>
+      <w:proofErr w:type="spellStart"/>
+      <w:r>
+        <w:rPr>
+          <w:color w:val="000000" w:themeColor="text1"/>
+        </w:rPr>
+        <w:t>Tareque</w:t>
+      </w:r>
+      <w:proofErr w:type="spellEnd"/>
+      <w:r>
+        <w:rPr>
+          <w:color w:val="000000" w:themeColor="text1"/>
+        </w:rPr>
+        <w:t>.</w:t>
       </w:r>
     </w:p>
     <w:p>
@@ -788,7 +1108,21 @@
         <w:rPr>
           <w:color w:val="000000" w:themeColor="text1"/>
         </w:rPr>
-        <w:t>Made Responsive UI  of get started page and it is kept in the getstarted.pdf file.</w:t>
+        <w:t xml:space="preserve">Made Responsive </w:t>
+      </w:r>
+      <w:proofErr w:type="gramStart"/>
+      <w:r>
+        <w:rPr>
+          <w:color w:val="000000" w:themeColor="text1"/>
+        </w:rPr>
+        <w:t>UI  of</w:t>
+      </w:r>
+      <w:proofErr w:type="gramEnd"/>
+      <w:r>
+        <w:rPr>
+          <w:color w:val="000000" w:themeColor="text1"/>
+        </w:rPr>
+        <w:t xml:space="preserve"> get started page and it is kept in the getstarted.pdf file.</w:t>
       </w:r>
     </w:p>
     <w:p>
@@ -812,6 +1146,7 @@
         </w:rPr>
         <w:t xml:space="preserve">            </w:t>
       </w:r>
+      <w:proofErr w:type="gramStart"/>
       <w:r>
         <w:rPr>
           <w:color w:val="000000" w:themeColor="text1"/>
@@ -842,7 +1177,14 @@
         <w:rPr>
           <w:color w:val="000000" w:themeColor="text1"/>
         </w:rPr>
-        <w:t>August, 2020</w:t>
+        <w:t>August</w:t>
+      </w:r>
+      <w:proofErr w:type="gramEnd"/>
+      <w:r>
+        <w:rPr>
+          <w:color w:val="000000" w:themeColor="text1"/>
+        </w:rPr>
+        <w:t>, 2020</w:t>
       </w:r>
     </w:p>
     <w:p>
@@ -878,7 +1220,35 @@
         <w:rPr>
           <w:color w:val="000000" w:themeColor="text1"/>
         </w:rPr>
-        <w:t>Used convulation, maxpooling ideas for this task of model building.</w:t>
+        <w:t xml:space="preserve">Used </w:t>
+      </w:r>
+      <w:proofErr w:type="spellStart"/>
+      <w:r>
+        <w:rPr>
+          <w:color w:val="000000" w:themeColor="text1"/>
+        </w:rPr>
+        <w:t>convulation</w:t>
+      </w:r>
+      <w:proofErr w:type="spellEnd"/>
+      <w:r>
+        <w:rPr>
+          <w:color w:val="000000" w:themeColor="text1"/>
+        </w:rPr>
+        <w:t xml:space="preserve">, </w:t>
+      </w:r>
+      <w:proofErr w:type="spellStart"/>
+      <w:r>
+        <w:rPr>
+          <w:color w:val="000000" w:themeColor="text1"/>
+        </w:rPr>
+        <w:t>maxpooling</w:t>
+      </w:r>
+      <w:proofErr w:type="spellEnd"/>
+      <w:r>
+        <w:rPr>
+          <w:color w:val="000000" w:themeColor="text1"/>
+        </w:rPr>
+        <w:t xml:space="preserve"> ideas for this task of model building.</w:t>
       </w:r>
     </w:p>
     <w:p>
@@ -956,7 +1326,21 @@
         <w:rPr>
           <w:color w:val="000000" w:themeColor="text1"/>
         </w:rPr>
-        <w:t>About us page done along with responsive UI.</w:t>
+        <w:t xml:space="preserve">About </w:t>
+      </w:r>
+      <w:proofErr w:type="gramStart"/>
+      <w:r>
+        <w:rPr>
+          <w:color w:val="000000" w:themeColor="text1"/>
+        </w:rPr>
+        <w:t>us</w:t>
+      </w:r>
+      <w:proofErr w:type="gramEnd"/>
+      <w:r>
+        <w:rPr>
+          <w:color w:val="000000" w:themeColor="text1"/>
+        </w:rPr>
+        <w:t xml:space="preserve"> page done along with responsive UI.</w:t>
       </w:r>
     </w:p>
     <w:p>
@@ -1001,11 +1385,19 @@
           <w:color w:val="000000" w:themeColor="text1"/>
         </w:rPr>
       </w:pPr>
-      <w:r>
-        <w:rPr>
-          <w:color w:val="000000" w:themeColor="text1"/>
-        </w:rPr>
-        <w:t>1.Started training data.</w:t>
+      <w:proofErr w:type="gramStart"/>
+      <w:r>
+        <w:rPr>
+          <w:color w:val="000000" w:themeColor="text1"/>
+        </w:rPr>
+        <w:t>1.Started</w:t>
+      </w:r>
+      <w:proofErr w:type="gramEnd"/>
+      <w:r>
+        <w:rPr>
+          <w:color w:val="000000" w:themeColor="text1"/>
+        </w:rPr>
+        <w:t xml:space="preserve"> training data.</w:t>
       </w:r>
     </w:p>
     <w:p>
@@ -1032,8 +1424,16 @@
         <w:rPr>
           <w:color w:val="000000" w:themeColor="text1"/>
         </w:rPr>
-        <w:t xml:space="preserve"> August,2020</w:t>
-      </w:r>
+        <w:t xml:space="preserve"> August</w:t>
+      </w:r>
+      <w:proofErr w:type="gramStart"/>
+      <w:r>
+        <w:rPr>
+          <w:color w:val="000000" w:themeColor="text1"/>
+        </w:rPr>
+        <w:t>,2020</w:t>
+      </w:r>
+      <w:proofErr w:type="gramEnd"/>
     </w:p>
     <w:p>
       <w:pPr>
@@ -1197,18 +1597,122 @@
     </w:p>
     <w:p>
       <w:pPr>
-        <w:rPr>
-          <w:color w:val="000000" w:themeColor="text1"/>
-        </w:rPr>
-      </w:pPr>
-      <w:r>
-        <w:rPr>
-          <w:color w:val="000000" w:themeColor="text1"/>
-        </w:rPr>
-        <w:t xml:space="preserve">            1.While instaliing pytorch, faced problems and therefore working  to fix the bugs.</w:t>
+        <w:pStyle w:val="ListParagraph"/>
+        <w:numPr>
+          <w:ilvl w:val="0"/>
+          <w:numId w:val="11"/>
+        </w:numPr>
+        <w:rPr>
+          <w:color w:val="000000" w:themeColor="text1"/>
+        </w:rPr>
+      </w:pPr>
+      <w:r>
+        <w:rPr>
+          <w:color w:val="000000" w:themeColor="text1"/>
+        </w:rPr>
+        <w:t xml:space="preserve">While </w:t>
+      </w:r>
+      <w:r>
+        <w:rPr>
+          <w:color w:val="000000" w:themeColor="text1"/>
+        </w:rPr>
+        <w:t>installing</w:t>
+      </w:r>
+      <w:r>
+        <w:rPr>
+          <w:color w:val="000000" w:themeColor="text1"/>
+        </w:rPr>
+        <w:t xml:space="preserve"> pytorch, faced problems and therefore </w:t>
+      </w:r>
+      <w:proofErr w:type="gramStart"/>
+      <w:r>
+        <w:rPr>
+          <w:color w:val="000000" w:themeColor="text1"/>
+        </w:rPr>
+        <w:t>working  to</w:t>
+      </w:r>
+      <w:proofErr w:type="gramEnd"/>
+      <w:r>
+        <w:rPr>
+          <w:color w:val="000000" w:themeColor="text1"/>
+        </w:rPr>
+        <w:t xml:space="preserve"> fix the bugs.</w:t>
+      </w:r>
+    </w:p>
+    <w:p>
+      <w:pPr>
+        <w:rPr>
+          <w:color w:val="000000" w:themeColor="text1"/>
+        </w:rPr>
+      </w:pPr>
+    </w:p>
+    <w:p>
+      <w:pPr>
+        <w:rPr>
+          <w:color w:val="000000" w:themeColor="text1"/>
+        </w:rPr>
+      </w:pPr>
+      <w:r>
+        <w:rPr>
+          <w:color w:val="000000" w:themeColor="text1"/>
+        </w:rPr>
+        <w:lastRenderedPageBreak/>
+        <w:t xml:space="preserve">           18</w:t>
+      </w:r>
+      <w:r>
+        <w:rPr>
+          <w:color w:val="000000" w:themeColor="text1"/>
+          <w:vertAlign w:val="superscript"/>
+        </w:rPr>
+        <w:t>th</w:t>
+      </w:r>
+      <w:r>
+        <w:rPr>
+          <w:color w:val="000000" w:themeColor="text1"/>
+        </w:rPr>
+        <w:t xml:space="preserve"> August, 2020</w:t>
+      </w:r>
+    </w:p>
+    <w:p>
+      <w:pPr>
+        <w:rPr>
+          <w:color w:val="000000" w:themeColor="text1"/>
+        </w:rPr>
+      </w:pPr>
+      <w:r>
+        <w:rPr>
+          <w:color w:val="000000" w:themeColor="text1"/>
+        </w:rPr>
+        <w:t xml:space="preserve">          1. Finally bugs are fixed and training done and the codes are uploaded in git.</w:t>
+      </w:r>
+    </w:p>
+    <w:p>
+      <w:pPr>
+        <w:rPr>
+          <w:color w:val="000000" w:themeColor="text1"/>
+        </w:rPr>
+      </w:pPr>
+      <w:r>
+        <w:rPr>
+          <w:color w:val="000000" w:themeColor="text1"/>
+        </w:rPr>
+        <w:t xml:space="preserve">          2. The training results and the validation results are uploaded in the form of pdf in the mockup          </w:t>
       </w:r>
       <w:bookmarkStart w:id="0" w:name="_GoBack"/>
       <w:bookmarkEnd w:id="0"/>
+      <w:r>
+        <w:rPr>
+          <w:color w:val="000000" w:themeColor="text1"/>
+        </w:rPr>
+        <w:t>folder.</w:t>
+      </w:r>
+    </w:p>
+    <w:p>
+      <w:pPr>
+        <w:rPr>
+          <w:color w:val="000000" w:themeColor="text1"/>
+        </w:rPr>
+      </w:pPr>
     </w:p>
     <w:p>
       <w:pPr>
@@ -1697,6 +2201,95 @@
     </w:lvl>
   </w:abstractNum>
   <w:abstractNum w:abstractNumId="4" w15:restartNumberingAfterBreak="0">
+    <w:nsid w:val="383A4BF5"/>
+    <w:multiLevelType w:val="hybridMultilevel"/>
+    <w:tmpl w:val="FF04D1F8"/>
+    <w:lvl w:ilvl="0" w:tplc="C59203E0">
+      <w:start w:val="1"/>
+      <w:numFmt w:val="decimal"/>
+      <w:lvlText w:val="%1."/>
+      <w:lvlJc w:val="left"/>
+      <w:pPr>
+        <w:ind w:left="960" w:hanging="360"/>
+      </w:pPr>
+      <w:rPr>
+        <w:rFonts w:hint="default"/>
+      </w:rPr>
+    </w:lvl>
+    <w:lvl w:ilvl="1" w:tplc="04090019" w:tentative="1">
+      <w:start w:val="1"/>
+      <w:numFmt w:val="lowerLetter"/>
+      <w:lvlText w:val="%2."/>
+      <w:lvlJc w:val="left"/>
+      <w:pPr>
+        <w:ind w:left="1680" w:hanging="360"/>
+      </w:pPr>
+    </w:lvl>
+    <w:lvl w:ilvl="2" w:tplc="0409001B" w:tentative="1">
+      <w:start w:val="1"/>
+      <w:numFmt w:val="lowerRoman"/>
+      <w:lvlText w:val="%3."/>
+      <w:lvlJc w:val="right"/>
+      <w:pPr>
+        <w:ind w:left="2400" w:hanging="180"/>
+      </w:pPr>
+    </w:lvl>
+    <w:lvl w:ilvl="3" w:tplc="0409000F" w:tentative="1">
+      <w:start w:val="1"/>
+      <w:numFmt w:val="decimal"/>
+      <w:lvlText w:val="%4."/>
+      <w:lvlJc w:val="left"/>
+      <w:pPr>
+        <w:ind w:left="3120" w:hanging="360"/>
+      </w:pPr>
+    </w:lvl>
+    <w:lvl w:ilvl="4" w:tplc="04090019" w:tentative="1">
+      <w:start w:val="1"/>
+      <w:numFmt w:val="lowerLetter"/>
+      <w:lvlText w:val="%5."/>
+      <w:lvlJc w:val="left"/>
+      <w:pPr>
+        <w:ind w:left="3840" w:hanging="360"/>
+      </w:pPr>
+    </w:lvl>
+    <w:lvl w:ilvl="5" w:tplc="0409001B" w:tentative="1">
+      <w:start w:val="1"/>
+      <w:numFmt w:val="lowerRoman"/>
+      <w:lvlText w:val="%6."/>
+      <w:lvlJc w:val="right"/>
+      <w:pPr>
+        <w:ind w:left="4560" w:hanging="180"/>
+      </w:pPr>
+    </w:lvl>
+    <w:lvl w:ilvl="6" w:tplc="0409000F" w:tentative="1">
+      <w:start w:val="1"/>
+      <w:numFmt w:val="decimal"/>
+      <w:lvlText w:val="%7."/>
+      <w:lvlJc w:val="left"/>
+      <w:pPr>
+        <w:ind w:left="5280" w:hanging="360"/>
+      </w:pPr>
+    </w:lvl>
+    <w:lvl w:ilvl="7" w:tplc="04090019" w:tentative="1">
+      <w:start w:val="1"/>
+      <w:numFmt w:val="lowerLetter"/>
+      <w:lvlText w:val="%8."/>
+      <w:lvlJc w:val="left"/>
+      <w:pPr>
+        <w:ind w:left="6000" w:hanging="360"/>
+      </w:pPr>
+    </w:lvl>
+    <w:lvl w:ilvl="8" w:tplc="0409001B" w:tentative="1">
+      <w:start w:val="1"/>
+      <w:numFmt w:val="lowerRoman"/>
+      <w:lvlText w:val="%9."/>
+      <w:lvlJc w:val="right"/>
+      <w:pPr>
+        <w:ind w:left="6720" w:hanging="180"/>
+      </w:pPr>
+    </w:lvl>
+  </w:abstractNum>
+  <w:abstractNum w:abstractNumId="5" w15:restartNumberingAfterBreak="0">
     <w:nsid w:val="3D150853"/>
     <w:multiLevelType w:val="hybridMultilevel"/>
     <w:tmpl w:val="7752073C"/>
@@ -1785,7 +2378,7 @@
       </w:pPr>
     </w:lvl>
   </w:abstractNum>
-  <w:abstractNum w:abstractNumId="5" w15:restartNumberingAfterBreak="0">
+  <w:abstractNum w:abstractNumId="6" w15:restartNumberingAfterBreak="0">
     <w:nsid w:val="424E5DA6"/>
     <w:multiLevelType w:val="hybridMultilevel"/>
     <w:tmpl w:val="080E8416"/>
@@ -1874,7 +2467,7 @@
       </w:pPr>
     </w:lvl>
   </w:abstractNum>
-  <w:abstractNum w:abstractNumId="6" w15:restartNumberingAfterBreak="0">
+  <w:abstractNum w:abstractNumId="7" w15:restartNumberingAfterBreak="0">
     <w:nsid w:val="4F955D92"/>
     <w:multiLevelType w:val="hybridMultilevel"/>
     <w:tmpl w:val="9B9C41BA"/>
@@ -1963,7 +2556,7 @@
       </w:pPr>
     </w:lvl>
   </w:abstractNum>
-  <w:abstractNum w:abstractNumId="7" w15:restartNumberingAfterBreak="0">
+  <w:abstractNum w:abstractNumId="8" w15:restartNumberingAfterBreak="0">
     <w:nsid w:val="6B3C3991"/>
     <w:multiLevelType w:val="hybridMultilevel"/>
     <w:tmpl w:val="EDB2456A"/>
@@ -2052,7 +2645,7 @@
       </w:pPr>
     </w:lvl>
   </w:abstractNum>
-  <w:abstractNum w:abstractNumId="8" w15:restartNumberingAfterBreak="0">
+  <w:abstractNum w:abstractNumId="9" w15:restartNumberingAfterBreak="0">
     <w:nsid w:val="70D01B65"/>
     <w:multiLevelType w:val="hybridMultilevel"/>
     <w:tmpl w:val="223EF15C"/>
@@ -2141,7 +2734,7 @@
       </w:pPr>
     </w:lvl>
   </w:abstractNum>
-  <w:abstractNum w:abstractNumId="9" w15:restartNumberingAfterBreak="0">
+  <w:abstractNum w:abstractNumId="10" w15:restartNumberingAfterBreak="0">
     <w:nsid w:val="76C35F34"/>
     <w:multiLevelType w:val="hybridMultilevel"/>
     <w:tmpl w:val="B238C1AA"/>
@@ -2234,31 +2827,34 @@
     <w:abstractNumId w:val="0"/>
   </w:num>
   <w:num w:numId="2">
-    <w:abstractNumId w:val="8"/>
+    <w:abstractNumId w:val="9"/>
   </w:num>
   <w:num w:numId="3">
     <w:abstractNumId w:val="2"/>
   </w:num>
   <w:num w:numId="4">
-    <w:abstractNumId w:val="9"/>
+    <w:abstractNumId w:val="10"/>
   </w:num>
   <w:num w:numId="5">
-    <w:abstractNumId w:val="6"/>
+    <w:abstractNumId w:val="7"/>
   </w:num>
   <w:num w:numId="6">
     <w:abstractNumId w:val="3"/>
   </w:num>
   <w:num w:numId="7">
-    <w:abstractNumId w:val="5"/>
+    <w:abstractNumId w:val="6"/>
   </w:num>
   <w:num w:numId="8">
-    <w:abstractNumId w:val="4"/>
+    <w:abstractNumId w:val="5"/>
   </w:num>
   <w:num w:numId="9">
     <w:abstractNumId w:val="1"/>
   </w:num>
   <w:num w:numId="10">
-    <w:abstractNumId w:val="7"/>
+    <w:abstractNumId w:val="8"/>
+  </w:num>
+  <w:num w:numId="11">
+    <w:abstractNumId w:val="4"/>
   </w:num>
 </w:numbering>
 </file>

</xml_diff>